<commit_message>
correct fixed effects comparison
</commit_message>
<xml_diff>
--- a/s1_multitask_network_dcm_analysis_code/run_individual_correlations_analysis.docx
+++ b/s1_multitask_network_dcm_analysis_code/run_individual_correlations_analysis.docx
@@ -226,7 +226,7 @@
       <w:r>
         <w:drawing>
           <wp:inline>
-            <wp:extent cx="5334000" cy="4267200"/>
+            <wp:extent cx="4620126" cy="3696101"/>
             <wp:effectExtent b="0" l="0" r="0" t="0"/>
             <wp:docPr descr="" title="" id="1" name="Picture"/>
             <a:graphic>
@@ -247,7 +247,7 @@
                   <pic:spPr bwMode="auto">
                     <a:xfrm>
                       <a:off x="0" y="0"/>
-                      <a:ext cx="5334000" cy="4267200"/>
+                      <a:ext cx="4620126" cy="3696101"/>
                     </a:xfrm>
                     <a:prstGeom prst="rect">
                       <a:avLst/>
@@ -1162,7 +1162,7 @@
       <w:r>
         <w:drawing>
           <wp:inline>
-            <wp:extent cx="5334000" cy="4267200"/>
+            <wp:extent cx="4620126" cy="3696101"/>
             <wp:effectExtent b="0" l="0" r="0" t="0"/>
             <wp:docPr descr="" title="" id="1" name="Picture"/>
             <a:graphic>
@@ -1183,7 +1183,7 @@
                   <pic:spPr bwMode="auto">
                     <a:xfrm>
                       <a:off x="0" y="0"/>
-                      <a:ext cx="5334000" cy="4267200"/>
+                      <a:ext cx="4620126" cy="3696101"/>
                     </a:xfrm>
                     <a:prstGeom prst="rect">
                       <a:avLst/>
@@ -1941,7 +1941,7 @@
       <w:r>
         <w:drawing>
           <wp:inline>
-            <wp:extent cx="5334000" cy="4267200"/>
+            <wp:extent cx="4620126" cy="3696101"/>
             <wp:effectExtent b="0" l="0" r="0" t="0"/>
             <wp:docPr descr="" title="" id="1" name="Picture"/>
             <a:graphic>
@@ -1962,7 +1962,7 @@
                   <pic:spPr bwMode="auto">
                     <a:xfrm>
                       <a:off x="0" y="0"/>
-                      <a:ext cx="5334000" cy="4267200"/>
+                      <a:ext cx="4620126" cy="3696101"/>
                     </a:xfrm>
                     <a:prstGeom prst="rect">
                       <a:avLst/>
@@ -2732,7 +2732,7 @@
       <w:r>
         <w:drawing>
           <wp:inline>
-            <wp:extent cx="5334000" cy="4267200"/>
+            <wp:extent cx="4620126" cy="3696101"/>
             <wp:effectExtent b="0" l="0" r="0" t="0"/>
             <wp:docPr descr="" title="" id="1" name="Picture"/>
             <a:graphic>
@@ -2753,7 +2753,7 @@
                   <pic:spPr bwMode="auto">
                     <a:xfrm>
                       <a:off x="0" y="0"/>
-                      <a:ext cx="5334000" cy="4267200"/>
+                      <a:ext cx="4620126" cy="3696101"/>
                     </a:xfrm>
                     <a:prstGeom prst="rect">
                       <a:avLst/>
@@ -3511,7 +3511,7 @@
       <w:r>
         <w:drawing>
           <wp:inline>
-            <wp:extent cx="5334000" cy="4267200"/>
+            <wp:extent cx="4620126" cy="3696101"/>
             <wp:effectExtent b="0" l="0" r="0" t="0"/>
             <wp:docPr descr="" title="" id="1" name="Picture"/>
             <a:graphic>
@@ -3532,7 +3532,7 @@
                   <pic:spPr bwMode="auto">
                     <a:xfrm>
                       <a:off x="0" y="0"/>
-                      <a:ext cx="5334000" cy="4267200"/>
+                      <a:ext cx="4620126" cy="3696101"/>
                     </a:xfrm>
                     <a:prstGeom prst="rect">
                       <a:avLst/>
@@ -4447,7 +4447,7 @@
       <w:r>
         <w:drawing>
           <wp:inline>
-            <wp:extent cx="5334000" cy="4267200"/>
+            <wp:extent cx="4620126" cy="3696101"/>
             <wp:effectExtent b="0" l="0" r="0" t="0"/>
             <wp:docPr descr="" title="" id="1" name="Picture"/>
             <a:graphic>
@@ -4468,7 +4468,7 @@
                   <pic:spPr bwMode="auto">
                     <a:xfrm>
                       <a:off x="0" y="0"/>
-                      <a:ext cx="5334000" cy="4267200"/>
+                      <a:ext cx="4620126" cy="3696101"/>
                     </a:xfrm>
                     <a:prstGeom prst="rect">
                       <a:avLst/>
@@ -5226,7 +5226,7 @@
       <w:r>
         <w:drawing>
           <wp:inline>
-            <wp:extent cx="5334000" cy="4267200"/>
+            <wp:extent cx="4620126" cy="3696101"/>
             <wp:effectExtent b="0" l="0" r="0" t="0"/>
             <wp:docPr descr="" title="" id="1" name="Picture"/>
             <a:graphic>
@@ -5247,7 +5247,7 @@
                   <pic:spPr bwMode="auto">
                     <a:xfrm>
                       <a:off x="0" y="0"/>
-                      <a:ext cx="5334000" cy="4267200"/>
+                      <a:ext cx="4620126" cy="3696101"/>
                     </a:xfrm>
                     <a:prstGeom prst="rect">
                       <a:avLst/>
@@ -6005,7 +6005,7 @@
       <w:r>
         <w:drawing>
           <wp:inline>
-            <wp:extent cx="5334000" cy="4267200"/>
+            <wp:extent cx="4620126" cy="3696101"/>
             <wp:effectExtent b="0" l="0" r="0" t="0"/>
             <wp:docPr descr="" title="" id="1" name="Picture"/>
             <a:graphic>
@@ -6026,7 +6026,7 @@
                   <pic:spPr bwMode="auto">
                     <a:xfrm>
                       <a:off x="0" y="0"/>
-                      <a:ext cx="5334000" cy="4267200"/>
+                      <a:ext cx="4620126" cy="3696101"/>
                     </a:xfrm>
                     <a:prstGeom prst="rect">
                       <a:avLst/>
@@ -6846,7 +6846,7 @@
     </w:lvl>
   </w:abstractNum>
   <w:abstractNum w:abstractNumId="990">
-    <w:nsid w:val="b180d8be"/>
+    <w:nsid w:val="b3db5cde"/>
     <w:multiLevelType w:val="multilevel"/>
     <w:lvl w:ilvl="0">
       <w:numFmt w:val="bullet"/>
@@ -6927,7 +6927,7 @@
     </w:lvl>
   </w:abstractNum>
   <w:abstractNum w:abstractNumId="99411">
-    <w:nsid w:val="33381482"/>
+    <w:nsid w:val="6252741f"/>
     <w:multiLevelType w:val="multilevel"/>
     <w:lvl w:ilvl="0">
       <w:start w:val="1"/>
@@ -7015,7 +7015,7 @@
     </w:lvl>
   </w:abstractNum>
   <w:abstractNum w:abstractNumId="99413">
-    <w:nsid w:val="7edb3686"/>
+    <w:nsid w:val="503ff9b2"/>
     <w:multiLevelType w:val="multilevel"/>
     <w:lvl w:ilvl="0">
       <w:start w:val="3"/>
@@ -7103,7 +7103,7 @@
     </w:lvl>
   </w:abstractNum>
   <w:abstractNum w:abstractNumId="991">
-    <w:nsid w:val="8aad98de"/>
+    <w:nsid w:val="dc04c1db"/>
     <w:multiLevelType w:val="multilevel"/>
     <w:lvl w:ilvl="0">
       <w:numFmt w:val="bullet"/>

</xml_diff>